<commit_message>
Fix a typo in the report
</commit_message>
<xml_diff>
--- a/src/main/java/edu/neu/coe/info6205/randomwalk/Assignment 1 Yiqing.docx
+++ b/src/main/java/edu/neu/coe/info6205/randomwalk/Assignment 1 Yiqing.docx
@@ -380,16 +380,7 @@
           <w:szCs w:val="32"/>
         </w:rPr>
         <w:lastRenderedPageBreak/>
-        <w:t>R</w:t>
-      </w:r>
-      <w:r>
-        <w:rPr>
-          <w:b/>
-          <w:bCs/>
-          <w:sz w:val="32"/>
-          <w:szCs w:val="32"/>
-        </w:rPr>
-        <w:t xml:space="preserve">elationship Conclusion: </w:t>
+        <w:t xml:space="preserve">Relationship Conclusion: </w:t>
       </w:r>
     </w:p>
     <w:p>
@@ -414,16 +405,7 @@
           <w:rPr>
             <w:rFonts w:ascii="Cambria Math" w:hAnsi="Cambria Math"/>
           </w:rPr>
-          <m:t>d</m:t>
-        </m:r>
-        <m:r>
-          <m:rPr>
-            <m:sty m:val="bi"/>
-          </m:rPr>
-          <w:rPr>
-            <w:rFonts w:ascii="Cambria Math" w:hAnsi="Cambria Math"/>
-          </w:rPr>
-          <m:t>=</m:t>
+          <m:t>d=</m:t>
         </m:r>
         <m:d>
           <m:dPr>
@@ -462,34 +444,7 @@
                   <w:rPr>
                     <w:rFonts w:ascii="Cambria Math" w:hAnsi="Cambria Math"/>
                   </w:rPr>
-                  <m:t>n</m:t>
-                </m:r>
-                <m:r>
-                  <m:rPr>
-                    <m:sty m:val="bi"/>
-                  </m:rPr>
-                  <w:rPr>
-                    <w:rFonts w:ascii="Cambria Math" w:hAnsi="Cambria Math"/>
-                  </w:rPr>
-                  <m:t>,  &amp;</m:t>
-                </m:r>
-                <m:r>
-                  <m:rPr>
-                    <m:sty m:val="bi"/>
-                  </m:rPr>
-                  <w:rPr>
-                    <w:rFonts w:ascii="Cambria Math" w:hAnsi="Cambria Math"/>
-                  </w:rPr>
-                  <m:t>n=</m:t>
-                </m:r>
-                <m:r>
-                  <m:rPr>
-                    <m:sty m:val="bi"/>
-                  </m:rPr>
-                  <w:rPr>
-                    <w:rFonts w:ascii="Cambria Math" w:hAnsi="Cambria Math"/>
-                  </w:rPr>
-                  <m:t>0,  1</m:t>
+                  <m:t>n,  &amp;n=0,  1</m:t>
                 </m:r>
               </m:e>
               <m:e>
@@ -502,18 +457,7 @@
                     <w:sz w:val="24"/>
                     <w:szCs w:val="24"/>
                   </w:rPr>
-                  <m:t>0.88</m:t>
-                </m:r>
-                <m:r>
-                  <m:rPr>
-                    <m:sty m:val="bi"/>
-                  </m:rPr>
-                  <w:rPr>
-                    <w:rFonts w:ascii="Cambria Math" w:hAnsi="Cambria Math"/>
-                    <w:sz w:val="24"/>
-                    <w:szCs w:val="24"/>
-                  </w:rPr>
-                  <m:t>8</m:t>
+                  <m:t>0.888</m:t>
                 </m:r>
                 <m:rad>
                   <m:radPr>
@@ -551,25 +495,7 @@
                   <w:rPr>
                     <w:rFonts w:ascii="Cambria Math" w:hAnsi="Cambria Math"/>
                   </w:rPr>
-                  <m:t>,  &amp;x</m:t>
-                </m:r>
-                <m:r>
-                  <m:rPr>
-                    <m:sty m:val="bi"/>
-                  </m:rPr>
-                  <w:rPr>
-                    <w:rFonts w:ascii="Cambria Math" w:hAnsi="Cambria Math"/>
-                  </w:rPr>
-                  <m:t>&gt;</m:t>
-                </m:r>
-                <m:r>
-                  <m:rPr>
-                    <m:sty m:val="bi"/>
-                  </m:rPr>
-                  <w:rPr>
-                    <w:rFonts w:ascii="Cambria Math" w:hAnsi="Cambria Math"/>
-                  </w:rPr>
-                  <m:t>1</m:t>
+                  <m:t>,  &amp;x&gt;1</m:t>
                 </m:r>
               </m:e>
             </m:eqArr>
@@ -598,16 +524,7 @@
           <w:sz w:val="32"/>
           <w:szCs w:val="32"/>
         </w:rPr>
-        <w:t>E</w:t>
-      </w:r>
-      <w:r>
-        <w:rPr>
-          <w:b/>
-          <w:bCs/>
-          <w:sz w:val="32"/>
-          <w:szCs w:val="32"/>
-        </w:rPr>
-        <w:t xml:space="preserve">vidence to support the conclusion:  </w:t>
+        <w:t xml:space="preserve">Evidence to support the conclusion:  </w:t>
       </w:r>
     </w:p>
     <w:p>
@@ -1017,21 +934,50 @@
           <w:b/>
           <w:bCs/>
         </w:rPr>
-        <w:t>I</w:t>
-      </w:r>
-      <w:r>
-        <w:rPr>
-          <w:b/>
-          <w:bCs/>
-        </w:rPr>
-        <w:t>t is easy to prove in a mathematical way. Thus, the following steps will mainly focus on</w:t>
-      </w:r>
-      <w:r>
-        <w:rPr>
-          <w:b/>
-          <w:bCs/>
-        </w:rPr>
-        <w:t xml:space="preserve"> </w:t>
+        <w:t xml:space="preserve">It is easy to prove in a mathematical way for </w:t>
+      </w:r>
+      <m:oMath>
+        <m:r>
+          <m:rPr>
+            <m:sty m:val="bi"/>
+          </m:rPr>
+          <w:rPr>
+            <w:rFonts w:ascii="Cambria Math" w:hAnsi="Cambria Math"/>
+          </w:rPr>
+          <m:t>n=0</m:t>
+        </m:r>
+      </m:oMath>
+      <w:r>
+        <w:rPr>
+          <w:b/>
+          <w:bCs/>
+        </w:rPr>
+        <w:t xml:space="preserve"> and </w:t>
+      </w:r>
+      <m:oMath>
+        <m:r>
+          <m:rPr>
+            <m:sty m:val="bi"/>
+          </m:rPr>
+          <w:rPr>
+            <w:rFonts w:ascii="Cambria Math" w:hAnsi="Cambria Math"/>
+          </w:rPr>
+          <m:t>n=1</m:t>
+        </m:r>
+      </m:oMath>
+      <w:r>
+        <w:rPr>
+          <w:b/>
+          <w:bCs/>
+        </w:rPr>
+        <w:t xml:space="preserve">. Thus, the following steps will mainly focus on </w:t>
+      </w:r>
+      <w:r>
+        <w:rPr>
+          <w:b/>
+          <w:bCs/>
+        </w:rPr>
+        <w:t xml:space="preserve">the </w:t>
       </w:r>
       <m:oMath>
         <m:r>
@@ -1181,6 +1127,7 @@
         <w:rPr>
           <w:b/>
           <w:bCs/>
+          <w:noProof/>
         </w:rPr>
         <w:lastRenderedPageBreak/>
         <w:drawing>
@@ -1319,6 +1266,7 @@
         <w:rPr>
           <w:b/>
           <w:bCs/>
+          <w:noProof/>
         </w:rPr>
         <w:drawing>
           <wp:inline distT="0" distB="0" distL="0" distR="0" wp14:anchorId="36A76EC1" wp14:editId="7A010888">
@@ -2055,6 +2003,7 @@
         <w:rPr>
           <w:b/>
           <w:bCs/>
+          <w:noProof/>
         </w:rPr>
         <w:lastRenderedPageBreak/>
         <w:drawing>
@@ -2225,7 +2174,7 @@
     <w:p>
       <w:pPr>
         <w:rPr>
-          <w:rFonts w:ascii="Calibri" w:hAnsi="Calibri" w:cs="Arial Unicode MS" w:hint="eastAsia"/>
+          <w:rFonts w:ascii="Calibri" w:hAnsi="Calibri" w:cs="Arial Unicode MS"/>
           <w:b/>
           <w:bCs/>
           <w:color w:val="000000"/>
@@ -2263,16 +2212,7 @@
           <w:szCs w:val="32"/>
         </w:rPr>
         <w:lastRenderedPageBreak/>
-        <w:t>U</w:t>
-      </w:r>
-      <w:r>
-        <w:rPr>
-          <w:b/>
-          <w:bCs/>
-          <w:sz w:val="32"/>
-          <w:szCs w:val="32"/>
-        </w:rPr>
-        <w:t>nit tests result</w:t>
+        <w:t>Unit tests result</w:t>
       </w:r>
       <w:r>
         <w:rPr>
@@ -3367,7 +3307,7 @@
   <w:num w:numId="5">
     <w:abstractNumId w:val="3"/>
     <w:lvlOverride w:ilvl="0">
-      <w:lvl w:ilvl="0" w:tplc="103401E2">
+      <w:lvl w:ilvl="0" w:tplc="EF1A498E">
         <w:start w:val="1"/>
         <w:numFmt w:val="bullet"/>
         <w:lvlText w:val="๏"/>
@@ -3400,7 +3340,7 @@
       </w:lvl>
     </w:lvlOverride>
     <w:lvlOverride w:ilvl="1">
-      <w:lvl w:ilvl="1" w:tplc="9E70C032">
+      <w:lvl w:ilvl="1" w:tplc="53042B3C">
         <w:start w:val="1"/>
         <w:numFmt w:val="bullet"/>
         <w:lvlText w:val="o"/>
@@ -3433,7 +3373,7 @@
       </w:lvl>
     </w:lvlOverride>
     <w:lvlOverride w:ilvl="2">
-      <w:lvl w:ilvl="2" w:tplc="C4546722">
+      <w:lvl w:ilvl="2" w:tplc="E59C0F28">
         <w:start w:val="1"/>
         <w:numFmt w:val="bullet"/>
         <w:lvlText w:val="▪"/>
@@ -3466,7 +3406,7 @@
       </w:lvl>
     </w:lvlOverride>
     <w:lvlOverride w:ilvl="3">
-      <w:lvl w:ilvl="3" w:tplc="00EEF34E">
+      <w:lvl w:ilvl="3" w:tplc="CDDAB708">
         <w:start w:val="1"/>
         <w:numFmt w:val="bullet"/>
         <w:lvlText w:val="·"/>
@@ -3499,7 +3439,7 @@
       </w:lvl>
     </w:lvlOverride>
     <w:lvlOverride w:ilvl="4">
-      <w:lvl w:ilvl="4" w:tplc="9B86E478">
+      <w:lvl w:ilvl="4" w:tplc="2D78D902">
         <w:start w:val="1"/>
         <w:numFmt w:val="bullet"/>
         <w:lvlText w:val="o"/>
@@ -3532,7 +3472,7 @@
       </w:lvl>
     </w:lvlOverride>
     <w:lvlOverride w:ilvl="5">
-      <w:lvl w:ilvl="5" w:tplc="5A4A5AA0">
+      <w:lvl w:ilvl="5" w:tplc="A9B282C4">
         <w:start w:val="1"/>
         <w:numFmt w:val="bullet"/>
         <w:lvlText w:val="▪"/>
@@ -3565,7 +3505,7 @@
       </w:lvl>
     </w:lvlOverride>
     <w:lvlOverride w:ilvl="6">
-      <w:lvl w:ilvl="6" w:tplc="369664D8">
+      <w:lvl w:ilvl="6" w:tplc="223A9040">
         <w:start w:val="1"/>
         <w:numFmt w:val="bullet"/>
         <w:lvlText w:val="·"/>
@@ -3598,7 +3538,7 @@
       </w:lvl>
     </w:lvlOverride>
     <w:lvlOverride w:ilvl="7">
-      <w:lvl w:ilvl="7" w:tplc="30AC9B16">
+      <w:lvl w:ilvl="7" w:tplc="567AE6DA">
         <w:start w:val="1"/>
         <w:numFmt w:val="bullet"/>
         <w:lvlText w:val="o"/>
@@ -3631,7 +3571,7 @@
       </w:lvl>
     </w:lvlOverride>
     <w:lvlOverride w:ilvl="8">
-      <w:lvl w:ilvl="8" w:tplc="2F88C674">
+      <w:lvl w:ilvl="8" w:tplc="E6A034FA">
         <w:start w:val="1"/>
         <w:numFmt w:val="bullet"/>
         <w:lvlText w:val="▪"/>
@@ -4092,6 +4032,7 @@
   <w:style w:type="character" w:default="1" w:styleId="DefaultParagraphFont">
     <w:name w:val="Default Paragraph Font"/>
     <w:uiPriority w:val="1"/>
+    <w:semiHidden/>
     <w:unhideWhenUsed/>
   </w:style>
   <w:style w:type="table" w:default="1" w:styleId="TableNormal">

</xml_diff>